<commit_message>
start to add vuln into report with currentstate
</commit_message>
<xml_diff>
--- a/client/src/assets/Smersh.docx
+++ b/client/src/assets/Smersh.docx
@@ -8,7 +8,7 @@
           <w:docPartGallery w:val="Cover Pages"/>
           <w:docPartUnique w:val="true"/>
         </w:docPartObj>
-        <w:id w:val="1468509913"/>
+        <w:id w:val="2002723724"/>
       </w:sdtPr>
       <w:sdtContent>
         <w:p>
@@ -29,7 +29,7 @@
                     <wp:positionV relativeFrom="paragraph">
                       <wp:posOffset>-899795</wp:posOffset>
                     </wp:positionV>
-                    <wp:extent cx="4506595" cy="10675620"/>
+                    <wp:extent cx="4511675" cy="10680700"/>
                     <wp:effectExtent l="0" t="0" r="28575" b="12700"/>
                     <wp:wrapNone/>
                     <wp:docPr id="1" name="Rectangle 6"/>
@@ -40,7 +40,7 @@
                           <wps:spPr>
                             <a:xfrm>
                               <a:off x="0" y="0"/>
-                              <a:ext cx="4506120" cy="10675080"/>
+                              <a:ext cx="4511160" cy="10680120"/>
                             </a:xfrm>
                             <a:prstGeom prst="rect">
                               <a:avLst/>
@@ -72,7 +72,7 @@
               </mc:Choice>
               <mc:Fallback>
                 <w:pict>
-                  <v:rect id="shape_0" ID="Rectangle 6" fillcolor="black" stroked="t" style="position:absolute;margin-left:-68.85pt;margin-top:-70.85pt;width:354.75pt;height:840.5pt" wp14:anchorId="49A1BC83">
+                  <v:rect id="shape_0" ID="Rectangle 6" fillcolor="black" stroked="t" style="position:absolute;margin-left:-68.85pt;margin-top:-70.85pt;width:355.15pt;height:840.9pt" wp14:anchorId="49A1BC83">
                     <w10:wrap type="none"/>
                     <v:fill o:detectmouseclick="t" type="solid" color2="white"/>
                     <v:stroke color="black" weight="25560" joinstyle="round" endcap="flat"/>
@@ -91,7 +91,7 @@
                     <wp:positionV relativeFrom="paragraph">
                       <wp:posOffset>-1618615</wp:posOffset>
                     </wp:positionV>
-                    <wp:extent cx="12470130" cy="12941300"/>
+                    <wp:extent cx="12475210" cy="12946380"/>
                     <wp:effectExtent l="0" t="0" r="27940" b="14605"/>
                     <wp:wrapNone/>
                     <wp:docPr id="2" name="Rectangle 8"/>
@@ -102,7 +102,7 @@
                           <wps:spPr>
                             <a:xfrm>
                               <a:off x="0" y="0"/>
-                              <a:ext cx="12469320" cy="12940560"/>
+                              <a:ext cx="12474720" cy="12945600"/>
                             </a:xfrm>
                             <a:prstGeom prst="rect">
                               <a:avLst/>
@@ -145,7 +145,7 @@
               </mc:Choice>
               <mc:Fallback>
                 <w:pict>
-                  <v:rect id="shape_0" ID="Rectangle 8" stroked="t" style="position:absolute;margin-left:54.7pt;margin-top:-127.45pt;width:981.8pt;height:1018.9pt" wp14:anchorId="042211F6">
+                  <v:rect id="shape_0" ID="Rectangle 8" stroked="t" style="position:absolute;margin-left:54.7pt;margin-top:-127.45pt;width:982.2pt;height:1019.3pt" wp14:anchorId="042211F6">
                     <w10:wrap type="none"/>
                     <v:imagedata r:id="rId3" o:detectmouseclick="t"/>
                     <v:stroke color="black" weight="25560" joinstyle="round" endcap="flat"/>
@@ -172,9 +172,9 @@
                       <wp:posOffset>355600</wp:posOffset>
                     </wp:positionH>
                     <wp:positionV relativeFrom="page">
-                      <wp:posOffset>3056890</wp:posOffset>
+                      <wp:posOffset>5555615</wp:posOffset>
                     </wp:positionV>
-                    <wp:extent cx="2096770" cy="716280"/>
+                    <wp:extent cx="2101850" cy="716280"/>
                     <wp:effectExtent l="0" t="0" r="19050" b="17145"/>
                     <wp:wrapNone/>
                     <wp:docPr id="3" name="Rectangle 16"/>
@@ -185,7 +185,7 @@
                           <wps:spPr>
                             <a:xfrm>
                               <a:off x="0" y="0"/>
-                              <a:ext cx="2096280" cy="715680"/>
+                              <a:ext cx="2101320" cy="715680"/>
                             </a:xfrm>
                             <a:prstGeom prst="rect">
                               <a:avLst/>
@@ -238,7 +238,7 @@
               </mc:Choice>
               <mc:Fallback>
                 <w:pict>
-                  <v:rect id="shape_0" ID="Rectangle 16" stroked="t" style="position:absolute;margin-left:28pt;margin-top:240.7pt;width:165pt;height:56.3pt;mso-position-horizontal-relative:page;mso-position-vertical-relative:page" wp14:anchorId="387668F0">
+                  <v:rect id="shape_0" ID="Rectangle 16" stroked="t" style="position:absolute;margin-left:28pt;margin-top:437.45pt;width:165.4pt;height:56.3pt;mso-position-horizontal-relative:page;mso-position-vertical-relative:page" wp14:anchorId="387668F0">
                     <w10:wrap type="square"/>
                     <v:fill o:detectmouseclick="t" on="false"/>
                     <v:stroke color="black" weight="19080" joinstyle="miter" endcap="flat"/>
@@ -427,7 +427,7 @@
                 <w:sz w:val="36"/>
                 <w:szCs w:val="36"/>
               </w:rPr>
-              <w:t>09/01/2021</w:t>
+              <w:t>13/02/2021</w:t>
             </w:r>
             <w:r>
               <w:rPr>
@@ -522,7 +522,7 @@
                 <wp:positionV relativeFrom="page">
                   <wp:posOffset>1344295</wp:posOffset>
                 </wp:positionV>
-                <wp:extent cx="3971925" cy="161925"/>
+                <wp:extent cx="3977005" cy="161925"/>
                 <wp:effectExtent l="0" t="0" r="11430" b="0"/>
                 <wp:wrapNone/>
                 <wp:docPr id="5" name="Zone de texte 244"/>
@@ -533,7 +533,7 @@
                       <wps:spPr>
                         <a:xfrm>
                           <a:off x="0" y="0"/>
-                          <a:ext cx="3971160" cy="161280"/>
+                          <a:ext cx="3976200" cy="161280"/>
                         </a:xfrm>
                         <a:prstGeom prst="rect">
                           <a:avLst/>
@@ -585,7 +585,7 @@
           </mc:Choice>
           <mc:Fallback>
             <w:pict>
-              <v:rect id="shape_0" ID="Zone de texte 244" stroked="f" style="position:absolute;margin-left:9pt;margin-top:105.85pt;width:312.65pt;height:12.65pt;mso-position-horizontal:left;mso-position-horizontal-relative:margin;mso-position-vertical-relative:page" wp14:anchorId="568933C9">
+              <v:rect id="shape_0" ID="Zone de texte 244" stroked="f" style="position:absolute;margin-left:9pt;margin-top:105.85pt;width:313.05pt;height:12.65pt;mso-position-horizontal:left;mso-position-horizontal-relative:margin;mso-position-vertical-relative:page" wp14:anchorId="568933C9">
                 <w10:wrap type="none"/>
                 <v:fill o:detectmouseclick="t" on="false"/>
                 <v:stroke color="#3465a4" weight="6480" joinstyle="round" endcap="flat"/>
@@ -622,7 +622,7 @@
                 <wp:positionV relativeFrom="page">
                   <wp:align>center</wp:align>
                 </wp:positionV>
-                <wp:extent cx="7734935" cy="10868660"/>
+                <wp:extent cx="7724775" cy="10859135"/>
                 <wp:effectExtent l="0" t="0" r="2540" b="0"/>
                 <wp:wrapNone/>
                 <wp:docPr id="7" name="Rectangle 245"/>
@@ -633,7 +633,7 @@
                       <wps:spPr>
                         <a:xfrm>
                           <a:off x="0" y="0"/>
-                          <a:ext cx="7734240" cy="10868040"/>
+                          <a:ext cx="7724160" cy="10858680"/>
                         </a:xfrm>
                         <a:prstGeom prst="rect">
                           <a:avLst/>
@@ -674,7 +674,7 @@
           </mc:Choice>
           <mc:Fallback>
             <w:pict>
-              <v:rect id="shape_0" ID="Rectangle 245" fillcolor="#1f497d" stroked="f" style="position:absolute;margin-left:-7.9pt;margin-top:-7.35pt;width:608.95pt;height:855.7pt;mso-position-horizontal:center;mso-position-horizontal-relative:page;mso-position-vertical:center;mso-position-vertical-relative:page" wp14:anchorId="22D3D1A9">
+              <v:rect id="shape_0" ID="Rectangle 245" fillcolor="#1f497d" stroked="f" style="position:absolute;margin-left:-6.45pt;margin-top:-6.55pt;width:608.15pt;height:854.95pt;mso-position-horizontal:center;mso-position-horizontal-relative:page;mso-position-vertical:center;mso-position-vertical-relative:page" wp14:anchorId="22D3D1A9">
                 <w10:wrap type="none"/>
                 <v:fill o:detectmouseclick="t" type="solid" color2="#e0b682"/>
                 <v:stroke color="#3465a4" weight="25560" joinstyle="round" endcap="flat"/>
@@ -688,12 +688,12 @@
               <wp:anchor behindDoc="0" distT="0" distB="0" distL="114300" distR="114300" simplePos="0" locked="0" layoutInCell="1" allowOverlap="1" relativeHeight="4" wp14:anchorId="48DCDCE3">
                 <wp:simplePos x="0" y="0"/>
                 <wp:positionH relativeFrom="rightMargin">
-                  <wp:posOffset>894080</wp:posOffset>
+                  <wp:posOffset>891540</wp:posOffset>
                 </wp:positionH>
                 <wp:positionV relativeFrom="page">
                   <wp:posOffset>0</wp:posOffset>
                 </wp:positionV>
-                <wp:extent cx="46990" cy="12231370"/>
+                <wp:extent cx="52070" cy="12236450"/>
                 <wp:effectExtent l="0" t="0" r="0" b="0"/>
                 <wp:wrapNone/>
                 <wp:docPr id="8" name="Rectangle 7"/>
@@ -704,7 +704,7 @@
                       <wps:spPr>
                         <a:xfrm flipH="1">
                           <a:off x="0" y="0"/>
-                          <a:ext cx="46440" cy="12230640"/>
+                          <a:ext cx="51480" cy="12235680"/>
                         </a:xfrm>
                         <a:prstGeom prst="rect">
                           <a:avLst/>
@@ -739,7 +739,7 @@
           </mc:Choice>
           <mc:Fallback>
             <w:pict>
-              <v:rect id="shape_0" ID="Rectangle 7" fillcolor="#eeece1" stroked="f" style="position:absolute;margin-left:70.4pt;margin-top:0pt;width:3.6pt;height:963pt;flip:x;mso-position-horizontal-relative:page;mso-position-vertical-relative:page" wp14:anchorId="48DCDCE3">
+              <v:rect id="shape_0" ID="Rectangle 7" fillcolor="#eeece1" stroked="f" style="position:absolute;margin-left:70.2pt;margin-top:0pt;width:4pt;height:963.4pt;flip:x;mso-position-horizontal-relative:page;mso-position-vertical-relative:page" wp14:anchorId="48DCDCE3">
                 <w10:wrap type="none"/>
                 <v:fill o:detectmouseclick="t" type="solid" color2="#11131e"/>
                 <v:stroke color="#3465a4" weight="25560" joinstyle="round" endcap="flat"/>
@@ -760,10 +760,10 @@
         <w:tblpPr w:bottomFromText="0" w:horzAnchor="margin" w:leftFromText="141" w:rightFromText="141" w:tblpX="0" w:tblpY="1155" w:topFromText="0" w:vertAnchor="margin"/>
         <w:tblW w:w="9680" w:type="dxa"/>
         <w:jc w:val="left"/>
-        <w:tblInd w:w="103" w:type="dxa"/>
+        <w:tblInd w:w="63" w:type="dxa"/>
         <w:tblCellMar>
           <w:top w:w="0" w:type="dxa"/>
-          <w:left w:w="98" w:type="dxa"/>
+          <w:left w:w="58" w:type="dxa"/>
           <w:bottom w:w="0" w:type="dxa"/>
           <w:right w:w="108" w:type="dxa"/>
         </w:tblCellMar>
@@ -912,7 +912,25 @@
                 <w:bCs/>
                 <w:color w:val="FFFFFF" w:themeColor="background1"/>
               </w:rPr>
-              <w:t>{#scope} {name}</w:t>
+              <w:t>{#</w:t>
+            </w:r>
+            <w:bookmarkStart w:id="1" w:name="__DdeLink__558_1541950374"/>
+            <w:r>
+              <w:rPr>
+                <w:b/>
+                <w:bCs/>
+                <w:color w:val="FFFFFF" w:themeColor="background1"/>
+              </w:rPr>
+              <w:t>scope</w:t>
+            </w:r>
+            <w:bookmarkEnd w:id="1"/>
+            <w:r>
+              <w:rPr>
+                <w:b/>
+                <w:bCs/>
+                <w:color w:val="FFFFFF" w:themeColor="background1"/>
+              </w:rPr>
+              <w:t>} {name}</w:t>
             </w:r>
           </w:p>
         </w:tc>
@@ -1063,7 +1081,7 @@
     </w:p>
     <w:p>
       <w:pPr>
-        <w:pStyle w:val="Corpsdetexte"/>
+        <w:pStyle w:val="Normal"/>
         <w:rPr/>
       </w:pPr>
       <w:r>
@@ -1074,20 +1092,20 @@
       <w:tblPr>
         <w:tblStyle w:val="TableauListe4-Accentuation11"/>
         <w:tblpPr w:bottomFromText="0" w:horzAnchor="margin" w:leftFromText="141" w:rightFromText="141" w:tblpX="0" w:tblpY="-1156" w:topFromText="0" w:vertAnchor="text"/>
-        <w:tblW w:w="9570" w:type="dxa"/>
+        <w:tblW w:w="9525" w:type="dxa"/>
         <w:jc w:val="left"/>
-        <w:tblInd w:w="103" w:type="dxa"/>
+        <w:tblInd w:w="63" w:type="dxa"/>
         <w:tblCellMar>
           <w:top w:w="0" w:type="dxa"/>
-          <w:left w:w="98" w:type="dxa"/>
+          <w:left w:w="58" w:type="dxa"/>
           <w:bottom w:w="0" w:type="dxa"/>
           <w:right w:w="108" w:type="dxa"/>
         </w:tblCellMar>
         <w:tblLook w:noVBand="1" w:val="04a0" w:noHBand="0" w:lastColumn="0" w:firstColumn="1" w:lastRow="0" w:firstRow="1"/>
       </w:tblPr>
       <w:tblGrid>
-        <w:gridCol w:w="4755"/>
-        <w:gridCol w:w="4814"/>
+        <w:gridCol w:w="4711"/>
+        <w:gridCol w:w="4813"/>
       </w:tblGrid>
       <w:tr>
         <w:trPr>
@@ -1096,7 +1114,7 @@
         </w:trPr>
         <w:tc>
           <w:tcPr>
-            <w:tcW w:w="4755" w:type="dxa"/>
+            <w:tcW w:w="4711" w:type="dxa"/>
             <w:cnfStyle w:val="001000000000" w:firstRow="0" w:lastRow="0" w:firstColumn="1" w:lastColumn="0" w:oddVBand="0" w:evenVBand="0" w:oddHBand="0" w:evenHBand="0" w:firstRowFirstColumn="0" w:firstRowLastColumn="0" w:lastRowFirstColumn="0" w:lastRowLastColumn="0"/>
             <w:tcBorders>
               <w:top w:val="single" w:sz="4" w:space="0" w:color="4F81BD"/>
@@ -1112,26 +1130,21 @@
             <w:pPr>
               <w:pStyle w:val="Normal"/>
               <w:spacing w:lineRule="auto" w:line="240" w:before="0" w:after="0"/>
-              <w:rPr>
-                <w:b/>
+              <w:rPr/>
+            </w:pPr>
+            <w:r>
+              <w:rPr>
                 <w:b/>
                 <w:bCs/>
                 <w:color w:val="FFFFFF" w:themeColor="background1"/>
               </w:rPr>
-            </w:pPr>
-            <w:r>
-              <w:rPr>
-                <w:b/>
-                <w:bCs/>
-                <w:color w:val="FFFFFF" w:themeColor="background1"/>
-              </w:rPr>
-              <w:t>Pentester</w:t>
+              <w:t>Vulnerabilities</w:t>
             </w:r>
           </w:p>
         </w:tc>
         <w:tc>
           <w:tcPr>
-            <w:tcW w:w="4814" w:type="dxa"/>
+            <w:tcW w:w="4813" w:type="dxa"/>
             <w:tcBorders>
               <w:top w:val="single" w:sz="4" w:space="0" w:color="4F81BD"/>
               <w:left w:val="single" w:sz="4" w:space="0" w:color="4F81BD"/>
@@ -1147,32 +1160,27 @@
               <w:pStyle w:val="Normal"/>
               <w:spacing w:lineRule="auto" w:line="240" w:before="0" w:after="0"/>
               <w:cnfStyle w:val="100000000000" w:firstRow="1" w:lastRow="0" w:firstColumn="0" w:lastColumn="0" w:oddVBand="0" w:evenVBand="0" w:oddHBand="0" w:evenHBand="0" w:firstRowFirstColumn="0" w:firstRowLastColumn="0" w:lastRowFirstColumn="0" w:lastRowLastColumn="0"/>
-              <w:rPr>
-                <w:b/>
+              <w:rPr/>
+            </w:pPr>
+            <w:r>
+              <w:rPr>
                 <w:b/>
                 <w:bCs/>
                 <w:color w:val="FFFFFF" w:themeColor="background1"/>
               </w:rPr>
-            </w:pPr>
-            <w:r>
-              <w:rPr>
-                <w:b/>
-                <w:bCs/>
-                <w:color w:val="FFFFFF" w:themeColor="background1"/>
-              </w:rPr>
-              <w:t>Contact</w:t>
+              <w:t>CurrentState</w:t>
             </w:r>
           </w:p>
         </w:tc>
       </w:tr>
       <w:tr>
         <w:trPr>
-          <w:trHeight w:val="297" w:hRule="atLeast"/>
+          <w:trHeight w:val="2687" w:hRule="atLeast"/>
           <w:cnfStyle w:val="000000100000" w:firstRow="0" w:lastRow="0" w:firstColumn="0" w:lastColumn="0" w:oddVBand="0" w:evenVBand="0" w:oddHBand="1" w:evenHBand="0" w:firstRowFirstColumn="0" w:firstRowLastColumn="0" w:lastRowFirstColumn="0" w:lastRowLastColumn="0"/>
         </w:trPr>
         <w:tc>
           <w:tcPr>
-            <w:tcW w:w="4755" w:type="dxa"/>
+            <w:tcW w:w="4711" w:type="dxa"/>
             <w:cnfStyle w:val="001000000000" w:firstRow="0" w:lastRow="0" w:firstColumn="1" w:lastColumn="0" w:oddVBand="0" w:evenVBand="0" w:oddHBand="0" w:evenHBand="0" w:firstRowFirstColumn="0" w:firstRowLastColumn="0" w:lastRowFirstColumn="0" w:lastRowLastColumn="0"/>
             <w:tcBorders>
               <w:right w:val="nil"/>
@@ -1185,22 +1193,205 @@
               <w:pStyle w:val="Normal"/>
               <w:spacing w:lineRule="auto" w:line="240" w:before="0" w:after="0"/>
               <w:rPr>
-                <w:color w:val="FFFFFF" w:themeColor="background1"/>
+                <w:color w:val="CE181E"/>
               </w:rPr>
             </w:pPr>
             <w:r>
               <w:rPr>
                 <w:b/>
                 <w:bCs/>
-                <w:color w:val="FFFFFF" w:themeColor="background1"/>
-              </w:rPr>
-              <w:t>{#authors} {username}</w:t>
+                <w:color w:val="CE181E"/>
+              </w:rPr>
+              <w:t xml:space="preserve">{#scope} </w:t>
+            </w:r>
+          </w:p>
+          <w:p>
+            <w:pPr>
+              <w:pStyle w:val="Normal"/>
+              <w:spacing w:lineRule="auto" w:line="240" w:before="0" w:after="0"/>
+              <w:rPr>
+                <w:color w:val="CE181E"/>
+              </w:rPr>
+            </w:pPr>
+            <w:r>
+              <w:rPr>
+                <w:b/>
+                <w:bCs/>
+                <w:color w:val="CE181E"/>
+              </w:rPr>
+              <w:t>{#hostVulns}</w:t>
+            </w:r>
+          </w:p>
+          <w:p>
+            <w:pPr>
+              <w:pStyle w:val="Normal"/>
+              <w:spacing w:lineRule="auto" w:line="240" w:before="0" w:after="0"/>
+              <w:rPr>
+                <w:b/>
+                <w:b/>
+                <w:bCs/>
+                <w:color w:themeColor="background1"/>
+              </w:rPr>
+            </w:pPr>
+            <w:r>
+              <w:rPr>
+                <w:b/>
+                <w:bCs/>
+                <w:color w:themeColor="background1"/>
+              </w:rPr>
+            </w:r>
+          </w:p>
+          <w:p>
+            <w:pPr>
+              <w:pStyle w:val="Normal"/>
+              <w:spacing w:lineRule="auto" w:line="240" w:before="0" w:after="0"/>
+              <w:rPr>
+                <w:color w:val="CE181E"/>
+              </w:rPr>
+            </w:pPr>
+            <w:r>
+              <w:rPr>
+                <w:b/>
+                <w:bCs/>
+                <w:color w:val="CE181E" w:themeColor="background1"/>
+              </w:rPr>
+              <w:t>{</w:t>
+            </w:r>
+            <w:r>
+              <w:rPr>
+                <w:rFonts w:ascii="JetBrains Mono;monospace" w:hAnsi="JetBrains Mono;monospace"/>
+                <w:b/>
+                <w:bCs/>
+                <w:i w:val="false"/>
+                <w:caps w:val="false"/>
+                <w:smallCaps w:val="false"/>
+                <w:color w:val="CE181E" w:themeColor="background1"/>
+                <w:spacing w:val="0"/>
+                <w:sz w:val="17"/>
+              </w:rPr>
+              <w:t>vulnName</w:t>
+            </w:r>
+            <w:r>
+              <w:rPr>
+                <w:b/>
+                <w:bCs/>
+                <w:color w:val="CE181E" w:themeColor="background1"/>
+              </w:rPr>
+              <w:t xml:space="preserve">} - </w:t>
+            </w:r>
+          </w:p>
+          <w:p>
+            <w:pPr>
+              <w:pStyle w:val="Normal"/>
+              <w:spacing w:lineRule="auto" w:line="240" w:before="0" w:after="0"/>
+              <w:rPr>
+                <w:color w:val="CE181E"/>
+              </w:rPr>
+            </w:pPr>
+            <w:r>
+              <w:rPr>
+                <w:b/>
+                <w:bCs/>
+                <w:color w:val="CE181E" w:themeColor="background1"/>
+              </w:rPr>
+              <w:t>{</w:t>
+            </w:r>
+            <w:r>
+              <w:rPr>
+                <w:rFonts w:ascii="JetBrains Mono;monospace" w:hAnsi="JetBrains Mono;monospace"/>
+                <w:b/>
+                <w:bCs/>
+                <w:i w:val="false"/>
+                <w:caps w:val="false"/>
+                <w:smallCaps w:val="false"/>
+                <w:color w:val="CE181E" w:themeColor="background1"/>
+                <w:spacing w:val="0"/>
+                <w:sz w:val="17"/>
+              </w:rPr>
+              <w:t>vulnDescription</w:t>
+            </w:r>
+            <w:r>
+              <w:rPr>
+                <w:b/>
+                <w:bCs/>
+                <w:color w:val="CE181E" w:themeColor="background1"/>
+              </w:rPr>
+              <w:t xml:space="preserve">} - </w:t>
+            </w:r>
+          </w:p>
+          <w:p>
+            <w:pPr>
+              <w:pStyle w:val="Normal"/>
+              <w:spacing w:lineRule="auto" w:line="240" w:before="0" w:after="0"/>
+              <w:rPr>
+                <w:b/>
+                <w:b/>
+                <w:bCs/>
+                <w:color w:themeColor="background1"/>
+              </w:rPr>
+            </w:pPr>
+            <w:r>
+              <w:rPr>
+                <w:b/>
+                <w:bCs/>
+                <w:color w:themeColor="background1"/>
+              </w:rPr>
+            </w:r>
+          </w:p>
+          <w:p>
+            <w:pPr>
+              <w:pStyle w:val="Normal"/>
+              <w:spacing w:lineRule="auto" w:line="240" w:before="0" w:after="0"/>
+              <w:cnfStyle w:val="000000100000" w:firstRow="0" w:lastRow="0" w:firstColumn="0" w:lastColumn="0" w:oddVBand="0" w:evenVBand="0" w:oddHBand="1" w:evenHBand="0" w:firstRowFirstColumn="0" w:firstRowLastColumn="0" w:lastRowFirstColumn="0" w:lastRowLastColumn="0"/>
+              <w:rPr/>
+            </w:pPr>
+            <w:r>
+              <w:rPr>
+                <w:b/>
+                <w:bCs/>
+                <w:color w:val="CE181E"/>
+              </w:rPr>
+              <w:t xml:space="preserve">Etat contasté : {currentState} </w:t>
+            </w:r>
+          </w:p>
+          <w:p>
+            <w:pPr>
+              <w:pStyle w:val="Normal"/>
+              <w:spacing w:lineRule="auto" w:line="240" w:before="0" w:after="0"/>
+              <w:cnfStyle w:val="000000100000" w:firstRow="0" w:lastRow="0" w:firstColumn="0" w:lastColumn="0" w:oddVBand="0" w:evenVBand="0" w:oddHBand="1" w:evenHBand="0" w:firstRowFirstColumn="0" w:firstRowLastColumn="0" w:lastRowFirstColumn="0" w:lastRowLastColumn="0"/>
+              <w:rPr/>
+            </w:pPr>
+            <w:r>
+              <w:rPr>
+                <w:b/>
+                <w:bCs/>
+                <w:color w:val="CE181E"/>
+              </w:rPr>
+              <w:t>{/hostVulns}</w:t>
+            </w:r>
+          </w:p>
+          <w:p>
+            <w:pPr>
+              <w:pStyle w:val="Normal"/>
+              <w:spacing w:lineRule="auto" w:line="240" w:before="0" w:after="0"/>
+              <w:cnfStyle w:val="000000100000" w:firstRow="0" w:lastRow="0" w:firstColumn="0" w:lastColumn="0" w:oddVBand="0" w:evenVBand="0" w:oddHBand="1" w:evenHBand="0" w:firstRowFirstColumn="0" w:firstRowLastColumn="0" w:lastRowFirstColumn="0" w:lastRowLastColumn="0"/>
+              <w:rPr>
+                <w:color w:val="CE181E"/>
+              </w:rPr>
+            </w:pPr>
+            <w:r>
+              <w:rPr>
+                <w:b/>
+                <w:bCs/>
+                <w:color w:val="CE181E"/>
+              </w:rPr>
+              <w:t>{/scope}</w:t>
             </w:r>
           </w:p>
         </w:tc>
         <w:tc>
           <w:tcPr>
-            <w:tcW w:w="4814" w:type="dxa"/>
+            <w:tcW w:w="4813" w:type="dxa"/>
             <w:tcBorders>
               <w:left w:val="nil"/>
             </w:tcBorders>
@@ -1211,11 +1402,19 @@
               <w:pStyle w:val="Normal"/>
               <w:spacing w:lineRule="auto" w:line="240" w:before="0" w:after="0"/>
               <w:cnfStyle w:val="000000100000" w:firstRow="0" w:lastRow="0" w:firstColumn="0" w:lastColumn="0" w:oddVBand="0" w:evenVBand="0" w:oddHBand="1" w:evenHBand="0" w:firstRowFirstColumn="0" w:firstRowLastColumn="0" w:lastRowFirstColumn="0" w:lastRowLastColumn="0"/>
-              <w:rPr/>
+              <w:rPr>
+                <w:b/>
+                <w:b/>
+                <w:bCs/>
+                <w:color w:val="FFFFFF" w:themeColor="background1"/>
+              </w:rPr>
             </w:pPr>
             <w:r>
-              <w:rPr/>
-              <w:t>06 61 27 14 23 {/authors}</w:t>
+              <w:rPr>
+                <w:b/>
+                <w:bCs/>
+                <w:color w:val="FFFFFF" w:themeColor="background1"/>
+              </w:rPr>
             </w:r>
           </w:p>
         </w:tc>
@@ -1226,7 +1425,7 @@
         </w:trPr>
         <w:tc>
           <w:tcPr>
-            <w:tcW w:w="4755" w:type="dxa"/>
+            <w:tcW w:w="4711" w:type="dxa"/>
             <w:cnfStyle w:val="001000000000" w:firstRow="0" w:lastRow="0" w:firstColumn="1" w:lastColumn="0" w:oddVBand="0" w:evenVBand="0" w:oddHBand="0" w:evenHBand="0" w:firstRowFirstColumn="0" w:firstRowLastColumn="0" w:lastRowFirstColumn="0" w:lastRowLastColumn="0"/>
             <w:tcBorders>
               <w:right w:val="nil"/>
@@ -1256,7 +1455,7 @@
         </w:tc>
         <w:tc>
           <w:tcPr>
-            <w:tcW w:w="4814" w:type="dxa"/>
+            <w:tcW w:w="4813" w:type="dxa"/>
             <w:tcBorders>
               <w:left w:val="nil"/>
             </w:tcBorders>
@@ -1292,6 +1491,248 @@
       </w:pPr>
       <w:r>
         <w:rPr/>
+      </w:r>
+    </w:p>
+    <w:p>
+      <w:pPr>
+        <w:pStyle w:val="Normal"/>
+        <w:rPr/>
+      </w:pPr>
+      <w:r>
+        <w:rPr/>
+      </w:r>
+    </w:p>
+    <w:tbl>
+      <w:tblPr>
+        <w:tblStyle w:val="TableauListe4-Accentuation11"/>
+        <w:tblpPr w:bottomFromText="0" w:horzAnchor="margin" w:leftFromText="141" w:rightFromText="141" w:tblpX="0" w:tblpY="-1156" w:topFromText="0" w:vertAnchor="text"/>
+        <w:tblW w:w="9525" w:type="dxa"/>
+        <w:jc w:val="left"/>
+        <w:tblInd w:w="63" w:type="dxa"/>
+        <w:tblCellMar>
+          <w:top w:w="0" w:type="dxa"/>
+          <w:left w:w="58" w:type="dxa"/>
+          <w:bottom w:w="0" w:type="dxa"/>
+          <w:right w:w="108" w:type="dxa"/>
+        </w:tblCellMar>
+        <w:tblLook w:noVBand="1" w:val="04a0" w:noHBand="0" w:lastColumn="0" w:firstColumn="1" w:lastRow="0" w:firstRow="1"/>
+      </w:tblPr>
+      <w:tblGrid>
+        <w:gridCol w:w="4711"/>
+        <w:gridCol w:w="4813"/>
+      </w:tblGrid>
+      <w:tr>
+        <w:trPr>
+          <w:trHeight w:val="313" w:hRule="atLeast"/>
+          <w:cnfStyle w:val="100000000000" w:firstRow="1" w:lastRow="0" w:firstColumn="0" w:lastColumn="0" w:oddVBand="0" w:evenVBand="0" w:oddHBand="0" w:evenHBand="0" w:firstRowFirstColumn="0" w:firstRowLastColumn="0" w:lastRowFirstColumn="0" w:lastRowLastColumn="0"/>
+        </w:trPr>
+        <w:tc>
+          <w:tcPr>
+            <w:tcW w:w="4711" w:type="dxa"/>
+            <w:cnfStyle w:val="001000000000" w:firstRow="0" w:lastRow="0" w:firstColumn="1" w:lastColumn="0" w:oddVBand="0" w:evenVBand="0" w:oddHBand="0" w:evenHBand="0" w:firstRowFirstColumn="0" w:firstRowLastColumn="0" w:lastRowFirstColumn="0" w:lastRowLastColumn="0"/>
+            <w:tcBorders>
+              <w:top w:val="single" w:sz="4" w:space="0" w:color="4F81BD"/>
+              <w:left w:val="single" w:sz="4" w:space="0" w:color="4F81BD"/>
+              <w:bottom w:val="single" w:sz="4" w:space="0" w:color="4F81BD"/>
+              <w:right w:val="single" w:sz="4" w:space="0" w:color="4F81BD"/>
+              <w:insideH w:val="single" w:sz="4" w:space="0" w:color="4F81BD"/>
+              <w:insideV w:val="single" w:sz="4" w:space="0" w:color="4F81BD"/>
+            </w:tcBorders>
+            <w:shd w:color="auto" w:fill="4F81BD" w:themeFill="accent1" w:val="clear"/>
+          </w:tcPr>
+          <w:p>
+            <w:pPr>
+              <w:pStyle w:val="Normal"/>
+              <w:spacing w:lineRule="auto" w:line="240" w:before="0" w:after="0"/>
+              <w:rPr/>
+            </w:pPr>
+            <w:r>
+              <w:rPr>
+                <w:b/>
+                <w:bCs/>
+                <w:color w:val="FFFFFF" w:themeColor="background1"/>
+              </w:rPr>
+              <w:t>Pentester</w:t>
+            </w:r>
+          </w:p>
+        </w:tc>
+        <w:tc>
+          <w:tcPr>
+            <w:tcW w:w="4813" w:type="dxa"/>
+            <w:tcBorders>
+              <w:top w:val="single" w:sz="4" w:space="0" w:color="4F81BD"/>
+              <w:left w:val="single" w:sz="4" w:space="0" w:color="4F81BD"/>
+              <w:bottom w:val="single" w:sz="4" w:space="0" w:color="4F81BD"/>
+              <w:right w:val="single" w:sz="4" w:space="0" w:color="4F81BD"/>
+              <w:insideH w:val="single" w:sz="4" w:space="0" w:color="4F81BD"/>
+              <w:insideV w:val="single" w:sz="4" w:space="0" w:color="4F81BD"/>
+            </w:tcBorders>
+            <w:shd w:color="auto" w:fill="4F81BD" w:themeFill="accent1" w:val="clear"/>
+          </w:tcPr>
+          <w:p>
+            <w:pPr>
+              <w:pStyle w:val="Normal"/>
+              <w:spacing w:lineRule="auto" w:line="240" w:before="0" w:after="0"/>
+              <w:cnfStyle w:val="100000000000" w:firstRow="1" w:lastRow="0" w:firstColumn="0" w:lastColumn="0" w:oddVBand="0" w:evenVBand="0" w:oddHBand="0" w:evenHBand="0" w:firstRowFirstColumn="0" w:firstRowLastColumn="0" w:lastRowFirstColumn="0" w:lastRowLastColumn="0"/>
+              <w:rPr/>
+            </w:pPr>
+            <w:r>
+              <w:rPr>
+                <w:b/>
+                <w:bCs/>
+                <w:color w:val="FFFFFF" w:themeColor="background1"/>
+              </w:rPr>
+              <w:t>Contact</w:t>
+            </w:r>
+          </w:p>
+        </w:tc>
+      </w:tr>
+      <w:tr>
+        <w:trPr>
+          <w:trHeight w:val="297" w:hRule="atLeast"/>
+          <w:cnfStyle w:val="000000100000" w:firstRow="0" w:lastRow="0" w:firstColumn="0" w:lastColumn="0" w:oddVBand="0" w:evenVBand="0" w:oddHBand="1" w:evenHBand="0" w:firstRowFirstColumn="0" w:firstRowLastColumn="0" w:lastRowFirstColumn="0" w:lastRowLastColumn="0"/>
+        </w:trPr>
+        <w:tc>
+          <w:tcPr>
+            <w:tcW w:w="4711" w:type="dxa"/>
+            <w:cnfStyle w:val="001000000000" w:firstRow="0" w:lastRow="0" w:firstColumn="1" w:lastColumn="0" w:oddVBand="0" w:evenVBand="0" w:oddHBand="0" w:evenHBand="0" w:firstRowFirstColumn="0" w:firstRowLastColumn="0" w:lastRowFirstColumn="0" w:lastRowLastColumn="0"/>
+            <w:tcBorders>
+              <w:right w:val="nil"/>
+              <w:insideV w:val="nil"/>
+            </w:tcBorders>
+            <w:shd w:color="auto" w:fill="DBE5F1" w:themeFill="accent1" w:themeFillTint="33" w:val="clear"/>
+          </w:tcPr>
+          <w:p>
+            <w:pPr>
+              <w:pStyle w:val="Normal"/>
+              <w:spacing w:lineRule="auto" w:line="240" w:before="0" w:after="0"/>
+              <w:rPr/>
+            </w:pPr>
+            <w:r>
+              <w:rPr>
+                <w:b/>
+                <w:bCs/>
+                <w:color w:val="FFFFFF" w:themeColor="background1"/>
+              </w:rPr>
+              <w:t>{#authors} {username}</w:t>
+            </w:r>
+          </w:p>
+        </w:tc>
+        <w:tc>
+          <w:tcPr>
+            <w:tcW w:w="4813" w:type="dxa"/>
+            <w:tcBorders>
+              <w:left w:val="nil"/>
+            </w:tcBorders>
+            <w:shd w:color="auto" w:fill="DBE5F1" w:themeFill="accent1" w:themeFillTint="33" w:val="clear"/>
+          </w:tcPr>
+          <w:p>
+            <w:pPr>
+              <w:pStyle w:val="Normal"/>
+              <w:spacing w:lineRule="auto" w:line="240" w:before="0" w:after="0"/>
+              <w:cnfStyle w:val="000000100000" w:firstRow="0" w:lastRow="0" w:firstColumn="0" w:lastColumn="0" w:oddVBand="0" w:evenVBand="0" w:oddHBand="1" w:evenHBand="0" w:firstRowFirstColumn="0" w:firstRowLastColumn="0" w:lastRowFirstColumn="0" w:lastRowLastColumn="0"/>
+              <w:rPr/>
+            </w:pPr>
+            <w:r>
+              <w:rPr/>
+              <w:t>06 61 27 14 23 {/authors}</w:t>
+            </w:r>
+          </w:p>
+        </w:tc>
+      </w:tr>
+      <w:tr>
+        <w:trPr>
+          <w:trHeight w:val="297" w:hRule="atLeast"/>
+        </w:trPr>
+        <w:tc>
+          <w:tcPr>
+            <w:tcW w:w="4711" w:type="dxa"/>
+            <w:cnfStyle w:val="001000000000" w:firstRow="0" w:lastRow="0" w:firstColumn="1" w:lastColumn="0" w:oddVBand="0" w:evenVBand="0" w:oddHBand="0" w:evenHBand="0" w:firstRowFirstColumn="0" w:firstRowLastColumn="0" w:lastRowFirstColumn="0" w:lastRowLastColumn="0"/>
+            <w:tcBorders>
+              <w:right w:val="nil"/>
+              <w:insideV w:val="nil"/>
+            </w:tcBorders>
+            <w:shd w:fill="auto" w:val="clear"/>
+          </w:tcPr>
+          <w:p>
+            <w:pPr>
+              <w:pStyle w:val="Normal"/>
+              <w:spacing w:lineRule="auto" w:line="240" w:before="0" w:after="0"/>
+              <w:rPr>
+                <w:b/>
+                <w:b/>
+                <w:bCs/>
+                <w:color w:val="FFFFFF" w:themeColor="background1"/>
+              </w:rPr>
+            </w:pPr>
+            <w:r>
+              <w:rPr>
+                <w:b/>
+                <w:bCs/>
+                <w:color w:val="FFFFFF" w:themeColor="background1"/>
+              </w:rPr>
+            </w:r>
+          </w:p>
+        </w:tc>
+        <w:tc>
+          <w:tcPr>
+            <w:tcW w:w="4813" w:type="dxa"/>
+            <w:tcBorders>
+              <w:left w:val="nil"/>
+            </w:tcBorders>
+            <w:shd w:fill="auto" w:val="clear"/>
+          </w:tcPr>
+          <w:p>
+            <w:pPr>
+              <w:pStyle w:val="Normal"/>
+              <w:spacing w:lineRule="auto" w:line="240" w:before="0" w:after="0"/>
+              <w:cnfStyle w:val="000000000000" w:firstRow="0" w:lastRow="0" w:firstColumn="0" w:lastColumn="0" w:oddVBand="0" w:evenVBand="0" w:oddHBand="0" w:evenHBand="0" w:firstRowFirstColumn="0" w:firstRowLastColumn="0" w:lastRowFirstColumn="0" w:lastRowLastColumn="0"/>
+              <w:rPr/>
+            </w:pPr>
+            <w:r>
+              <w:rPr/>
+            </w:r>
+          </w:p>
+        </w:tc>
+      </w:tr>
+    </w:tbl>
+    <w:p>
+      <w:pPr>
+        <w:pStyle w:val="Normal"/>
+        <w:rPr/>
+      </w:pPr>
+      <w:r>
+        <w:rPr/>
+      </w:r>
+    </w:p>
+    <w:p>
+      <w:pPr>
+        <w:pStyle w:val="Normal"/>
+        <w:rPr/>
+      </w:pPr>
+      <w:r>
+        <w:rPr/>
+        <w:t>{#test}</w:t>
+      </w:r>
+    </w:p>
+    <w:p>
+      <w:pPr>
+        <w:pStyle w:val="Normal"/>
+        <w:rPr/>
+      </w:pPr>
+      <w:r>
+        <w:rPr/>
+        <w:t>{currentState}</w:t>
+      </w:r>
+    </w:p>
+    <w:p>
+      <w:pPr>
+        <w:pStyle w:val="Normal"/>
+        <w:rPr/>
+      </w:pPr>
+      <w:r>
+        <w:rPr/>
+        <w:t>{/test}</w:t>
       </w:r>
     </w:p>
     <w:p>
@@ -1453,7 +1894,7 @@
         <w:docPartGallery w:val="Page Numbers (Bottom of Page)"/>
         <w:docPartUnique w:val="true"/>
       </w:docPartObj>
-      <w:id w:val="762843252"/>
+      <w:id w:val="1856757642"/>
     </w:sdtPr>
     <w:sdtContent>
       <w:p>
@@ -2263,6 +2704,41 @@
     </w:pPr>
     <w:rPr/>
   </w:style>
+  <w:style w:type="paragraph" w:styleId="Texteprformat">
+    <w:name w:val="Texte préformaté"/>
+    <w:basedOn w:val="Normal"/>
+    <w:qFormat/>
+    <w:pPr>
+      <w:spacing w:before="0" w:after="0"/>
+    </w:pPr>
+    <w:rPr>
+      <w:rFonts w:ascii="Liberation Mono" w:hAnsi="Liberation Mono" w:eastAsia="Liberation Mono" w:cs="Liberation Mono"/>
+      <w:sz w:val="20"/>
+      <w:szCs w:val="20"/>
+    </w:rPr>
+  </w:style>
+  <w:style w:type="paragraph" w:styleId="Contenudetableau">
+    <w:name w:val="Contenu de tableau"/>
+    <w:basedOn w:val="Normal"/>
+    <w:qFormat/>
+    <w:pPr>
+      <w:suppressLineNumbers/>
+    </w:pPr>
+    <w:rPr/>
+  </w:style>
+  <w:style w:type="paragraph" w:styleId="Titredetableau">
+    <w:name w:val="Titre de tableau"/>
+    <w:basedOn w:val="Contenudetableau"/>
+    <w:qFormat/>
+    <w:pPr>
+      <w:suppressLineNumbers/>
+      <w:jc w:val="center"/>
+    </w:pPr>
+    <w:rPr>
+      <w:b/>
+      <w:bCs/>
+    </w:rPr>
+  </w:style>
   <w:style w:type="numbering" w:styleId="NoList" w:default="1">
     <w:name w:val="No List"/>
     <w:uiPriority w:val="99"/>

</xml_diff>